<commit_message>
Fixed Org Chart generation
</commit_message>
<xml_diff>
--- a/data/ae_handbook.docx
+++ b/data/ae_handbook.docx
@@ -3,8 +3,60 @@
 <w:document xmlns:wpc="http://schemas.microsoft.com/office/word/2010/wordprocessingCanvas" xmlns:mo="http://schemas.microsoft.com/office/mac/office/2008/main" xmlns:mc="http://schemas.openxmlformats.org/markup-compatibility/2006" xmlns:mv="urn:schemas-microsoft-com:mac:vml" xmlns:o="urn:schemas-microsoft-com:office:office" xmlns:r="http://schemas.openxmlformats.org/officeDocument/2006/relationships" xmlns:m="http://schemas.openxmlformats.org/officeDocument/2006/math" xmlns:v="urn:schemas-microsoft-com:vml" xmlns:wp14="http://schemas.microsoft.com/office/word/2010/wordprocessingDrawing" xmlns:wp="http://schemas.openxmlformats.org/drawingml/2006/wordprocessingDrawing" xmlns:w10="urn:schemas-microsoft-com:office:word" xmlns:w="http://schemas.openxmlformats.org/wordprocessingml/2006/main" xmlns:w14="http://schemas.microsoft.com/office/word/2010/wordml" xmlns:wpg="http://schemas.microsoft.com/office/word/2010/wordprocessingGroup" xmlns:wpi="http://schemas.microsoft.com/office/word/2010/wordprocessingInk" xmlns:wne="http://schemas.microsoft.com/office/word/2006/wordml" xmlns:wps="http://schemas.microsoft.com/office/word/2010/wordprocessingShape" mc:Ignorable="w14 wp14">
   <w:body>
     <w:p>
-      <w:r>
-        <w:t>Advanced Cloud</w:t>
+      <w:pPr>
+        <w:pStyle w:val="Heading2"/>
+      </w:pPr>
+      <w:r>
+        <w:t>Introduction</w:t>
+      </w:r>
+    </w:p>
+    <w:p>
+      <w:r>
+        <w:t>Welcome to CloudScape Technologies, a leader in innovative cloud services designed to transform businesses. As an Account Executive, you are key in expanding our market presence by connecting enterprises to our world-class cloud solutions. This handbook serves as your essential guide to excel in your role with CloudScape Technologies, offering insights into daily workflows, best practices, and comprehensive guidance for managing the sales process.</w:t>
+      </w:r>
+    </w:p>
+    <w:p>
+      <w:r>
+        <w:t>________________</w:t>
+      </w:r>
+    </w:p>
+    <w:p>
+      <w:pPr>
+        <w:pStyle w:val="Heading2"/>
+      </w:pPr>
+      <w:r>
+        <w:t>Company Overview</w:t>
+      </w:r>
+    </w:p>
+    <w:p>
+      <w:r>
+        <w:t>CloudScape Technologies is a frontrunner in providing cutting-edge cloud solutions tailored for the unique needs of businesses around the globe. Our mission is to catalyze business transformation through our seamless and scalable technologies, helping organizations enhance their operations, productivity, and growth.</w:t>
+      </w:r>
+    </w:p>
+    <w:p>
+      <w:r>
+        <w:t>________________</w:t>
+      </w:r>
+    </w:p>
+    <w:p>
+      <w:pPr>
+        <w:pStyle w:val="Heading2"/>
+      </w:pPr>
+      <w:r>
+        <w:t>Daily Workflow Overview</w:t>
+      </w:r>
+    </w:p>
+    <w:p>
+      <w:r>
+        <w:t>An organized daily routine is crucial for maximizing efficiency and reaching your sales goals. Below is a suggested schedule to guide through your workday:</w:t>
+      </w:r>
+    </w:p>
+    <w:p>
+      <w:pPr>
+        <w:pStyle w:val="ListNumber"/>
+      </w:pPr>
+      <w:r>
+        <w:t>1. Morning Preparation (7:30 AM - 8:00 AM)</w:t>
       </w:r>
     </w:p>
     <w:p>
@@ -12,7 +64,7 @@
         <w:pStyle w:val="ListBullet"/>
       </w:pPr>
       <w:r>
-        <w:t>--</w:t>
+        <w:t>Check emails and messages for urgent updates.</w:t>
       </w:r>
     </w:p>
     <w:p>
@@ -20,12 +72,15 @@
         <w:pStyle w:val="ListBullet"/>
       </w:pPr>
       <w:r>
-        <w:t>*Introduction**</w:t>
-      </w:r>
-    </w:p>
-    <w:p>
-      <w:r>
-        <w:t>Welcome to the Nimbus Infrastructure Solutions Account Executive Handbook. This handbook is designed to assist you in navigating your role and providing superior service to our clients, while aligning with our company policies and goals. This document will serve as a resource for understanding our processes and expectations.</w:t>
+        <w:t>Review scheduled meetings and priorities for the day.</w:t>
+      </w:r>
+    </w:p>
+    <w:p>
+      <w:pPr>
+        <w:pStyle w:val="ListNumber"/>
+      </w:pPr>
+      <w:r>
+        <w:t>2. Team Alignment (8:00 AM - 8:30 AM)</w:t>
       </w:r>
     </w:p>
     <w:p>
@@ -33,7 +88,7 @@
         <w:pStyle w:val="ListBullet"/>
       </w:pPr>
       <w:r>
-        <w:t>--</w:t>
+        <w:t>Participate in morning huddles.</w:t>
       </w:r>
     </w:p>
     <w:p>
@@ -41,12 +96,15 @@
         <w:pStyle w:val="ListBullet"/>
       </w:pPr>
       <w:r>
-        <w:t>*Company Overview**</w:t>
-      </w:r>
-    </w:p>
-    <w:p>
-      <w:r>
-        <w:t>At Nimbus Infrastructure Solutions, we are committed to providing state-of-the-art cloud solutions that empower businesses to streamline their operations and scale effectively. With a focus on reliability and security, our team is dedicated to delivering exceptional value and support to our clients.</w:t>
+        <w:t>Share daily objectives and align with the team.</w:t>
+      </w:r>
+    </w:p>
+    <w:p>
+      <w:pPr>
+        <w:pStyle w:val="ListNumber"/>
+      </w:pPr>
+      <w:r>
+        <w:t>3. Lead Processing (8:30 AM - 10:30 AM)</w:t>
       </w:r>
     </w:p>
     <w:p>
@@ -54,7 +112,7 @@
         <w:pStyle w:val="ListBullet"/>
       </w:pPr>
       <w:r>
-        <w:t>--</w:t>
+        <w:t>Assign new leads from incoming pipelines.</w:t>
       </w:r>
     </w:p>
     <w:p>
@@ -62,7 +120,7 @@
         <w:pStyle w:val="ListBullet"/>
       </w:pPr>
       <w:r>
-        <w:t>*Daily Workflow Overview**</w:t>
+        <w:t>Prioritize follow-up actions based on lead potential.</w:t>
       </w:r>
     </w:p>
     <w:p>
@@ -70,7 +128,7 @@
         <w:pStyle w:val="ListNumber"/>
       </w:pPr>
       <w:r>
-        <w:t>1. **Morning Briefing:**</w:t>
+        <w:t>4. Client Interactions and Demonstrations (10:30 AM - 12:30 PM)</w:t>
       </w:r>
     </w:p>
     <w:p>
@@ -78,7 +136,7 @@
         <w:pStyle w:val="ListBullet"/>
       </w:pPr>
       <w:r>
-        <w:t>Check emails and CRM notifications.</w:t>
+        <w:t>Schedule and conduct client meetings.</w:t>
       </w:r>
     </w:p>
     <w:p>
@@ -86,7 +144,7 @@
         <w:pStyle w:val="ListBullet"/>
       </w:pPr>
       <w:r>
-        <w:t>Prioritize tasks based on urgency and importance.</w:t>
+        <w:t>Provide comprehensive solution demonstrations.</w:t>
       </w:r>
     </w:p>
     <w:p>
@@ -94,7 +152,15 @@
         <w:pStyle w:val="ListNumber"/>
       </w:pPr>
       <w:r>
-        <w:t>2. **Lead Assessment:**</w:t>
+        <w:t>5. Midday Break (12:30 PM - 1:30 PM)</w:t>
+      </w:r>
+    </w:p>
+    <w:p>
+      <w:pPr>
+        <w:pStyle w:val="ListNumber"/>
+      </w:pPr>
+      <w:r>
+        <w:t>6. Advancing Deals (1:30 PM - 3:00 PM)</w:t>
       </w:r>
     </w:p>
     <w:p>
@@ -102,7 +168,15 @@
         <w:pStyle w:val="ListBullet"/>
       </w:pPr>
       <w:r>
-        <w:t>Review new leads and assign priority.</w:t>
+        <w:t>Update deal progress within our CRM system.</w:t>
+      </w:r>
+    </w:p>
+    <w:p>
+      <w:pPr>
+        <w:pStyle w:val="ListBullet"/>
+      </w:pPr>
+      <w:r>
+        <w:t>Draft and review proposals and agreements.</w:t>
       </w:r>
     </w:p>
     <w:p>
@@ -110,7 +184,7 @@
         <w:pStyle w:val="ListNumber"/>
       </w:pPr>
       <w:r>
-        <w:t>3. **Client Meetings and Calls:**</w:t>
+        <w:t>7. Opportunity Engagement (3:00 PM - 4:00 PM)</w:t>
       </w:r>
     </w:p>
     <w:p>
@@ -118,7 +192,7 @@
         <w:pStyle w:val="ListBullet"/>
       </w:pPr>
       <w:r>
-        <w:t>Prepare agendas in advance.</w:t>
+        <w:t>Explore upsell and cross-sell opportunities.</w:t>
       </w:r>
     </w:p>
     <w:p>
@@ -126,7 +200,7 @@
         <w:pStyle w:val="ListBullet"/>
       </w:pPr>
       <w:r>
-        <w:t>Update CRM with meeting notes.</w:t>
+        <w:t>Engage with existing client accounts for growth.</w:t>
       </w:r>
     </w:p>
     <w:p>
@@ -134,7 +208,7 @@
         <w:pStyle w:val="ListNumber"/>
       </w:pPr>
       <w:r>
-        <w:t>4. **Administration:**</w:t>
+        <w:t>8. Follow-Up Activities (4:00 PM - 5:00 PM)</w:t>
       </w:r>
     </w:p>
     <w:p>
@@ -142,7 +216,7 @@
         <w:pStyle w:val="ListBullet"/>
       </w:pPr>
       <w:r>
-        <w:t>Update client records.</w:t>
+        <w:t>Conduct follow-up calls and emails with prospects.</w:t>
       </w:r>
     </w:p>
     <w:p>
@@ -150,7 +224,15 @@
         <w:pStyle w:val="ListBullet"/>
       </w:pPr>
       <w:r>
-        <w:t>Complete daily reports.</w:t>
+        <w:t>Log detailed communications into CRM.</w:t>
+      </w:r>
+    </w:p>
+    <w:p>
+      <w:pPr>
+        <w:pStyle w:val="ListNumber"/>
+      </w:pPr>
+      <w:r>
+        <w:t>9. Review and Planning (5:00 PM - 5:30 PM)</w:t>
       </w:r>
     </w:p>
     <w:p>
@@ -158,7 +240,7 @@
         <w:pStyle w:val="ListBullet"/>
       </w:pPr>
       <w:r>
-        <w:t>--</w:t>
+        <w:t>Summarize the day's activities and plan for tomorrow.</w:t>
       </w:r>
     </w:p>
     <w:p>
@@ -166,7 +248,33 @@
         <w:pStyle w:val="ListBullet"/>
       </w:pPr>
       <w:r>
-        <w:t>*Managing Leads**</w:t>
+        <w:t>Record important notes and updates.</w:t>
+      </w:r>
+    </w:p>
+    <w:p>
+      <w:r>
+        <w:t>________________</w:t>
+      </w:r>
+    </w:p>
+    <w:p>
+      <w:pPr>
+        <w:pStyle w:val="Heading2"/>
+      </w:pPr>
+      <w:r>
+        <w:t>Managing Leads</w:t>
+      </w:r>
+    </w:p>
+    <w:p>
+      <w:r>
+        <w:t>Managing leads meticulously is imperative to cultivate prospects into successful clients.</w:t>
+      </w:r>
+    </w:p>
+    <w:p>
+      <w:pPr>
+        <w:pStyle w:val="ListNumber"/>
+      </w:pPr>
+      <w:r>
+        <w:t>4.1 Lead Generation</w:t>
       </w:r>
     </w:p>
     <w:p>
@@ -174,7 +282,7 @@
         <w:pStyle w:val="ListBullet"/>
       </w:pPr>
       <w:r>
-        <w:t>**Lead Qualification:** Utilize qualifying questions to assess potential leads.</w:t>
+        <w:t>Inbound Leads:</w:t>
       </w:r>
     </w:p>
     <w:p>
@@ -182,7 +290,7 @@
         <w:pStyle w:val="ListBullet"/>
       </w:pPr>
       <w:r>
-        <w:t>**Lead Sources:** Understand and leverage various lead sources for maximum efficiency.</w:t>
+        <w:t>Monitor leads from digital marketing initiatives.</w:t>
       </w:r>
     </w:p>
     <w:p>
@@ -190,7 +298,7 @@
         <w:pStyle w:val="ListBullet"/>
       </w:pPr>
       <w:r>
-        <w:t>**Lead Tracking:** Regularly update and monitor lead status in the CRM.</w:t>
+        <w:t>Respond swiftly to incoming inquiries.</w:t>
       </w:r>
     </w:p>
     <w:p>
@@ -198,7 +306,7 @@
         <w:pStyle w:val="ListBullet"/>
       </w:pPr>
       <w:r>
-        <w:t>--</w:t>
+        <w:t>Outbound Prospecting:</w:t>
       </w:r>
     </w:p>
     <w:p>
@@ -206,7 +314,7 @@
         <w:pStyle w:val="ListBullet"/>
       </w:pPr>
       <w:r>
-        <w:t>*Deal Management**</w:t>
+        <w:t>Leverage professional networks and platforms like LinkedIn.</w:t>
       </w:r>
     </w:p>
     <w:p>
@@ -214,7 +322,15 @@
         <w:pStyle w:val="ListBullet"/>
       </w:pPr>
       <w:r>
-        <w:t>**Pipeline Management:** Keep track of deals at every stage.</w:t>
+        <w:t>Engage in industry and networking events.</w:t>
+      </w:r>
+    </w:p>
+    <w:p>
+      <w:pPr>
+        <w:pStyle w:val="ListNumber"/>
+      </w:pPr>
+      <w:r>
+        <w:t>4.2 Lead Qualification</w:t>
       </w:r>
     </w:p>
     <w:p>
@@ -222,7 +338,7 @@
         <w:pStyle w:val="ListBullet"/>
       </w:pPr>
       <w:r>
-        <w:t>**Negotiation Tactics:** Employ best practices to maximize win rates.</w:t>
+        <w:t>BANT Framework:</w:t>
       </w:r>
     </w:p>
     <w:p>
@@ -230,7 +346,7 @@
         <w:pStyle w:val="ListBullet"/>
       </w:pPr>
       <w:r>
-        <w:t>**Closing Strategies:** Implement proven techniques to close deals efficiently.</w:t>
+        <w:t>Budget: Identify financial capabilities of prospects.</w:t>
       </w:r>
     </w:p>
     <w:p>
@@ -238,7 +354,7 @@
         <w:pStyle w:val="ListBullet"/>
       </w:pPr>
       <w:r>
-        <w:t>--</w:t>
+        <w:t>Authority: Ensure contact with decision-makers.</w:t>
       </w:r>
     </w:p>
     <w:p>
@@ -246,7 +362,7 @@
         <w:pStyle w:val="ListBullet"/>
       </w:pPr>
       <w:r>
-        <w:t>*Opportunity Management**</w:t>
+        <w:t>Need: Understand their pain points and requirements.</w:t>
       </w:r>
     </w:p>
     <w:p>
@@ -254,7 +370,7 @@
         <w:pStyle w:val="ListBullet"/>
       </w:pPr>
       <w:r>
-        <w:t>**Identifying Opportunities:** Identify potential upsell and cross-sell opportunities.</w:t>
+        <w:t>Timeline: Determine their purchase readiness.</w:t>
       </w:r>
     </w:p>
     <w:p>
@@ -262,7 +378,7 @@
         <w:pStyle w:val="ListBullet"/>
       </w:pPr>
       <w:r>
-        <w:t>**Competitive Analysis:** Stay informed about competitor actions and market conditions.</w:t>
+        <w:t>Discovery Calls:</w:t>
       </w:r>
     </w:p>
     <w:p>
@@ -270,7 +386,7 @@
         <w:pStyle w:val="ListBullet"/>
       </w:pPr>
       <w:r>
-        <w:t>**Strategic Planning:** Align opportunities with company goals.</w:t>
+        <w:t>Prepare a comprehensive set of questions.</w:t>
       </w:r>
     </w:p>
     <w:p>
@@ -278,7 +394,15 @@
         <w:pStyle w:val="ListBullet"/>
       </w:pPr>
       <w:r>
-        <w:t>--</w:t>
+        <w:t>Document findings and insights during interactions.</w:t>
+      </w:r>
+    </w:p>
+    <w:p>
+      <w:pPr>
+        <w:pStyle w:val="ListNumber"/>
+      </w:pPr>
+      <w:r>
+        <w:t>4.3 Lead Prioritization</w:t>
       </w:r>
     </w:p>
     <w:p>
@@ -286,7 +410,7 @@
         <w:pStyle w:val="ListBullet"/>
       </w:pPr>
       <w:r>
-        <w:t>*Follow-Up Communication**</w:t>
+        <w:t>Lead Scoring:</w:t>
       </w:r>
     </w:p>
     <w:p>
@@ -294,7 +418,7 @@
         <w:pStyle w:val="ListBullet"/>
       </w:pPr>
       <w:r>
-        <w:t>**Timely Responses:** Ensure prompt follow-ups on all client queries.</w:t>
+        <w:t>Utilize CRM tools for scoring leads based on interaction levels.</w:t>
       </w:r>
     </w:p>
     <w:p>
@@ -302,7 +426,7 @@
         <w:pStyle w:val="ListBullet"/>
       </w:pPr>
       <w:r>
-        <w:t>**Continuous Engagement:** Employ newsletters and check-ups.</w:t>
+        <w:t>Prioritize high-scoring leads for early engagement.</w:t>
       </w:r>
     </w:p>
     <w:p>
@@ -310,7 +434,7 @@
         <w:pStyle w:val="ListBullet"/>
       </w:pPr>
       <w:r>
-        <w:t>**Feedback Management:** Gather and utilize client feedback for service improvement.</w:t>
+        <w:t>Segmentation:</w:t>
       </w:r>
     </w:p>
     <w:p>
@@ -318,7 +442,7 @@
         <w:pStyle w:val="ListBullet"/>
       </w:pPr>
       <w:r>
-        <w:t>--</w:t>
+        <w:t>Classify leads by sector, company size, or potential market value.</w:t>
       </w:r>
     </w:p>
     <w:p>
@@ -326,7 +450,15 @@
         <w:pStyle w:val="ListBullet"/>
       </w:pPr>
       <w:r>
-        <w:t>*Setting and Achieving Close Targets**</w:t>
+        <w:t>Customize engagement plans for different segments.</w:t>
+      </w:r>
+    </w:p>
+    <w:p>
+      <w:pPr>
+        <w:pStyle w:val="ListNumber"/>
+      </w:pPr>
+      <w:r>
+        <w:t>4.4 Lead Nurturing</w:t>
       </w:r>
     </w:p>
     <w:p>
@@ -334,7 +466,7 @@
         <w:pStyle w:val="ListBullet"/>
       </w:pPr>
       <w:r>
-        <w:t>**Goal Setting:** Set realistic and measurable sales targets.</w:t>
+        <w:t>Content Sharing:</w:t>
       </w:r>
     </w:p>
     <w:p>
@@ -342,7 +474,7 @@
         <w:pStyle w:val="ListBullet"/>
       </w:pPr>
       <w:r>
-        <w:t>**Performance Tracking:** Regularly review target achievements.</w:t>
+        <w:t>Distribute compelling case studies and insights.</w:t>
       </w:r>
     </w:p>
     <w:p>
@@ -350,7 +482,7 @@
         <w:pStyle w:val="ListBullet"/>
       </w:pPr>
       <w:r>
-        <w:t>**Incentive Programs:** Participate in company incentive schemes based on performance.</w:t>
+        <w:t>Organize informative sessions and webinars.</w:t>
       </w:r>
     </w:p>
     <w:p>
@@ -358,7 +490,7 @@
         <w:pStyle w:val="ListBullet"/>
       </w:pPr>
       <w:r>
-        <w:t>--</w:t>
+        <w:t>Routine Check-Ins:</w:t>
       </w:r>
     </w:p>
     <w:p>
@@ -366,7 +498,7 @@
         <w:pStyle w:val="ListBullet"/>
       </w:pPr>
       <w:r>
-        <w:t>*Time Management and Productivity**</w:t>
+        <w:t>Schedule consistent follow-up calls.</w:t>
       </w:r>
     </w:p>
     <w:p>
@@ -374,7 +506,33 @@
         <w:pStyle w:val="ListBullet"/>
       </w:pPr>
       <w:r>
-        <w:t>**Prioritization:** Use tools like Eisenhower Box to distinguish between urgent and important.</w:t>
+        <w:t>Sustain an ongoing dialogue with leads.</w:t>
+      </w:r>
+    </w:p>
+    <w:p>
+      <w:r>
+        <w:t>________________</w:t>
+      </w:r>
+    </w:p>
+    <w:p>
+      <w:pPr>
+        <w:pStyle w:val="Heading2"/>
+      </w:pPr>
+      <w:r>
+        <w:t>Deal Management</w:t>
+      </w:r>
+    </w:p>
+    <w:p>
+      <w:r>
+        <w:t>Effective management of deals is crucial for moving prospects down the sales funnel.</w:t>
+      </w:r>
+    </w:p>
+    <w:p>
+      <w:pPr>
+        <w:pStyle w:val="ListNumber"/>
+      </w:pPr>
+      <w:r>
+        <w:t>5.1 Creating a New Deal</w:t>
       </w:r>
     </w:p>
     <w:p>
@@ -382,7 +540,7 @@
         <w:pStyle w:val="ListBullet"/>
       </w:pPr>
       <w:r>
-        <w:t>**Productivity Tools:** Leverage calendar apps and task managers.</w:t>
+        <w:t>CRM Entry:</w:t>
       </w:r>
     </w:p>
     <w:p>
@@ -390,7 +548,7 @@
         <w:pStyle w:val="ListBullet"/>
       </w:pPr>
       <w:r>
-        <w:t>**Break Strategies:** Implement regular breaks to enhance productivity.</w:t>
+        <w:t>Complete essential fields: deal name, contact details, potential value.</w:t>
       </w:r>
     </w:p>
     <w:p>
@@ -398,7 +556,7 @@
         <w:pStyle w:val="ListBullet"/>
       </w:pPr>
       <w:r>
-        <w:t>--</w:t>
+        <w:t>Assign a realistic probability of closing.</w:t>
       </w:r>
     </w:p>
     <w:p>
@@ -406,7 +564,7 @@
         <w:pStyle w:val="ListBullet"/>
       </w:pPr>
       <w:r>
-        <w:t>*Utilizing Sales Tools and CRM Systems**</w:t>
+        <w:t>Associations:</w:t>
       </w:r>
     </w:p>
     <w:p>
@@ -414,7 +572,7 @@
         <w:pStyle w:val="ListBullet"/>
       </w:pPr>
       <w:r>
-        <w:t>**CRM Usage:** Keep all customer interactions well-documented.</w:t>
+        <w:t>Attach relevant contacts and historical notes.</w:t>
       </w:r>
     </w:p>
     <w:p>
@@ -422,7 +580,15 @@
         <w:pStyle w:val="ListBullet"/>
       </w:pPr>
       <w:r>
-        <w:t>**Tool Integration:** Ensure seamless integration between sales tools for efficiency.</w:t>
+        <w:t>Link to pertinent company records in the system.</w:t>
+      </w:r>
+    </w:p>
+    <w:p>
+      <w:pPr>
+        <w:pStyle w:val="ListNumber"/>
+      </w:pPr>
+      <w:r>
+        <w:t>5.2 Deal Stages and Advancement</w:t>
       </w:r>
     </w:p>
     <w:p>
@@ -430,7 +596,7 @@
         <w:pStyle w:val="ListBullet"/>
       </w:pPr>
       <w:r>
-        <w:t>**Training Sessions:** Regularly attend workshops to stay updated on new features.</w:t>
+        <w:t>Deal Stages:</w:t>
       </w:r>
     </w:p>
     <w:p>
@@ -438,7 +604,7 @@
         <w:pStyle w:val="ListBullet"/>
       </w:pPr>
       <w:r>
-        <w:t>--</w:t>
+        <w:t>Initial Contact</w:t>
       </w:r>
     </w:p>
     <w:p>
@@ -446,7 +612,7 @@
         <w:pStyle w:val="ListBullet"/>
       </w:pPr>
       <w:r>
-        <w:t>*Best Practices and Professional Development**</w:t>
+        <w:t>Needs Assessment</w:t>
       </w:r>
     </w:p>
     <w:p>
@@ -454,7 +620,7 @@
         <w:pStyle w:val="ListBullet"/>
       </w:pPr>
       <w:r>
-        <w:t>**Continuous Learning:** Engage in ongoing training and certification programs.</w:t>
+        <w:t>Proposal Development</w:t>
       </w:r>
     </w:p>
     <w:p>
@@ -462,7 +628,7 @@
         <w:pStyle w:val="ListBullet"/>
       </w:pPr>
       <w:r>
-        <w:t>**Networking:** Build relationships within the industry for growth.</w:t>
+        <w:t>Negotiations</w:t>
       </w:r>
     </w:p>
     <w:p>
@@ -470,7 +636,7 @@
         <w:pStyle w:val="ListBullet"/>
       </w:pPr>
       <w:r>
-        <w:t>**Ethical Selling:** Always uphold honesty and integrity in sales practices.</w:t>
+        <w:t>Conclusion</w:t>
       </w:r>
     </w:p>
     <w:p>
@@ -478,7 +644,7 @@
         <w:pStyle w:val="ListBullet"/>
       </w:pPr>
       <w:r>
-        <w:t>--</w:t>
+        <w:t>Advancing Deals:</w:t>
       </w:r>
     </w:p>
     <w:p>
@@ -486,7 +652,15 @@
         <w:pStyle w:val="ListBullet"/>
       </w:pPr>
       <w:r>
-        <w:t>*Frequently Asked Questions**</w:t>
+        <w:t>Update stages following significant milestones.</w:t>
+      </w:r>
+    </w:p>
+    <w:p>
+      <w:pPr>
+        <w:pStyle w:val="ListBullet"/>
+      </w:pPr>
+      <w:r>
+        <w:t>Schedule future actions and set reminders.</w:t>
       </w:r>
     </w:p>
     <w:p>
@@ -494,7 +668,79 @@
         <w:pStyle w:val="ListNumber"/>
       </w:pPr>
       <w:r>
-        <w:t>1. **Lead Assignment:** How are leads assigned across teams?</w:t>
+        <w:t>5.3 Negotiation Techniques</w:t>
+      </w:r>
+    </w:p>
+    <w:p>
+      <w:pPr>
+        <w:pStyle w:val="ListBullet"/>
+      </w:pPr>
+      <w:r>
+        <w:t>Preparation:</w:t>
+      </w:r>
+    </w:p>
+    <w:p>
+      <w:pPr>
+        <w:pStyle w:val="ListBullet"/>
+      </w:pPr>
+      <w:r>
+        <w:t>Establish your deal boundaries beforehand.</w:t>
+      </w:r>
+    </w:p>
+    <w:p>
+      <w:pPr>
+        <w:pStyle w:val="ListBullet"/>
+      </w:pPr>
+      <w:r>
+        <w:t>Discern client needs and drivers.</w:t>
+      </w:r>
+    </w:p>
+    <w:p>
+      <w:pPr>
+        <w:pStyle w:val="ListBullet"/>
+      </w:pPr>
+      <w:r>
+        <w:t>Communication:</w:t>
+      </w:r>
+    </w:p>
+    <w:p>
+      <w:pPr>
+        <w:pStyle w:val="ListBullet"/>
+      </w:pPr>
+      <w:r>
+        <w:t>Maintain concise and data-backed discussions.</w:t>
+      </w:r>
+    </w:p>
+    <w:p>
+      <w:pPr>
+        <w:pStyle w:val="ListBullet"/>
+      </w:pPr>
+      <w:r>
+        <w:t>Leverage data for persuasive argumentation.</w:t>
+      </w:r>
+    </w:p>
+    <w:p>
+      <w:pPr>
+        <w:pStyle w:val="ListBullet"/>
+      </w:pPr>
+      <w:r>
+        <w:t>Concessions:</w:t>
+      </w:r>
+    </w:p>
+    <w:p>
+      <w:pPr>
+        <w:pStyle w:val="ListBullet"/>
+      </w:pPr>
+      <w:r>
+        <w:t>Consider non-monetary value additions.</w:t>
+      </w:r>
+    </w:p>
+    <w:p>
+      <w:pPr>
+        <w:pStyle w:val="ListBullet"/>
+      </w:pPr>
+      <w:r>
+        <w:t>Secure reciprocal agreements when concessions are necessary.</w:t>
       </w:r>
     </w:p>
     <w:p>
@@ -502,7 +748,73 @@
         <w:pStyle w:val="ListNumber"/>
       </w:pPr>
       <w:r>
-        <w:t>2. **Performance Metrics:** What are the key performance indicators?</w:t>
+        <w:t>5.4 Managing Risk</w:t>
+      </w:r>
+    </w:p>
+    <w:p>
+      <w:pPr>
+        <w:pStyle w:val="ListBullet"/>
+      </w:pPr>
+      <w:r>
+        <w:t>Red Flag Awareness:</w:t>
+      </w:r>
+    </w:p>
+    <w:p>
+      <w:pPr>
+        <w:pStyle w:val="ListBullet"/>
+      </w:pPr>
+      <w:r>
+        <w:t>Look out for prolonged non-responsiveness.</w:t>
+      </w:r>
+    </w:p>
+    <w:p>
+      <w:pPr>
+        <w:pStyle w:val="ListBullet"/>
+      </w:pPr>
+      <w:r>
+        <w:t>Be wary of overly aggressive demands.</w:t>
+      </w:r>
+    </w:p>
+    <w:p>
+      <w:pPr>
+        <w:pStyle w:val="ListBullet"/>
+      </w:pPr>
+      <w:r>
+        <w:t>Mitigation Tactics:</w:t>
+      </w:r>
+    </w:p>
+    <w:p>
+      <w:pPr>
+        <w:pStyle w:val="ListBullet"/>
+      </w:pPr>
+      <w:r>
+        <w:t>Proactively address potential objections.</w:t>
+      </w:r>
+    </w:p>
+    <w:p>
+      <w:pPr>
+        <w:pStyle w:val="ListBullet"/>
+      </w:pPr>
+      <w:r>
+        <w:t>Bring senior members into problematic dialogues when needed.</w:t>
+      </w:r>
+    </w:p>
+    <w:p>
+      <w:r>
+        <w:t>________________</w:t>
+      </w:r>
+    </w:p>
+    <w:p>
+      <w:pPr>
+        <w:pStyle w:val="Heading2"/>
+      </w:pPr>
+      <w:r>
+        <w:t>Opportunity Management</w:t>
+      </w:r>
+    </w:p>
+    <w:p>
+      <w:r>
+        <w:t>Managing opportunities is pivotal in driving revenue growth.</w:t>
       </w:r>
     </w:p>
     <w:p>
@@ -510,7 +822,7 @@
         <w:pStyle w:val="ListNumber"/>
       </w:pPr>
       <w:r>
-        <w:t>3. **Tools Access:** Who should I contact for access issues?</w:t>
+        <w:t>6.1 Opportunity Identification</w:t>
       </w:r>
     </w:p>
     <w:p>
@@ -518,7 +830,7 @@
         <w:pStyle w:val="ListBullet"/>
       </w:pPr>
       <w:r>
-        <w:t>--</w:t>
+        <w:t>Market Insight:</w:t>
       </w:r>
     </w:p>
     <w:p>
@@ -526,7 +838,7 @@
         <w:pStyle w:val="ListBullet"/>
       </w:pPr>
       <w:r>
-        <w:t>*Appendices**</w:t>
+        <w:t>Continuously analyze market trends and dynamics.</w:t>
       </w:r>
     </w:p>
     <w:p>
@@ -534,7 +846,7 @@
         <w:pStyle w:val="ListBullet"/>
       </w:pPr>
       <w:r>
-        <w:t>**Glossary of Terms:** An explanation of industry-specific terms.</w:t>
+        <w:t>Identify areas where our solutions have a quantifiable impact.</w:t>
       </w:r>
     </w:p>
     <w:p>
@@ -542,7 +854,7 @@
         <w:pStyle w:val="ListBullet"/>
       </w:pPr>
       <w:r>
-        <w:t>**Useful Templates:** Sales call templates, email follow-ups, etc.</w:t>
+        <w:t>Customer Feedback:</w:t>
       </w:r>
     </w:p>
     <w:p>
@@ -550,7 +862,7 @@
         <w:pStyle w:val="ListBullet"/>
       </w:pPr>
       <w:r>
-        <w:t>--</w:t>
+        <w:t>Use feedback from current clients to discover new opportunities.</w:t>
       </w:r>
     </w:p>
     <w:p>
@@ -558,7 +870,15 @@
         <w:pStyle w:val="ListBullet"/>
       </w:pPr>
       <w:r>
-        <w:t>*Resources**</w:t>
+        <w:t>Implement feedback from satisfaction surveys.</w:t>
+      </w:r>
+    </w:p>
+    <w:p>
+      <w:pPr>
+        <w:pStyle w:val="ListNumber"/>
+      </w:pPr>
+      <w:r>
+        <w:t>6.2 Setting Up Opportunities</w:t>
       </w:r>
     </w:p>
     <w:p>
@@ -566,7 +886,7 @@
         <w:pStyle w:val="ListBullet"/>
       </w:pPr>
       <w:r>
-        <w:t>**Training Modules:** Access our LMS for training materials.</w:t>
+        <w:t>Opportunity Entry:</w:t>
       </w:r>
     </w:p>
     <w:p>
@@ -574,7 +894,7 @@
         <w:pStyle w:val="ListBullet"/>
       </w:pPr>
       <w:r>
-        <w:t>**Industry Reports:** Stay ahead with current market trends.</w:t>
+        <w:t>Accurately log opportunities into CRM.</w:t>
       </w:r>
     </w:p>
     <w:p>
@@ -582,7 +902,7 @@
         <w:pStyle w:val="ListBullet"/>
       </w:pPr>
       <w:r>
-        <w:t>--</w:t>
+        <w:t>Align with appropriate sales channels.</w:t>
       </w:r>
     </w:p>
     <w:p>
@@ -590,7 +910,7 @@
         <w:pStyle w:val="ListBullet"/>
       </w:pPr>
       <w:r>
-        <w:t>*Contact Information**</w:t>
+        <w:t>Initial Contact:</w:t>
       </w:r>
     </w:p>
     <w:p>
@@ -598,7 +918,15 @@
         <w:pStyle w:val="ListBullet"/>
       </w:pPr>
       <w:r>
-        <w:t>**Sales Manager**: John Doe, john.doe@nimbus.com</w:t>
+        <w:t>Contact stakeholders and setup preliminary discussions.</w:t>
+      </w:r>
+    </w:p>
+    <w:p>
+      <w:pPr>
+        <w:pStyle w:val="ListNumber"/>
+      </w:pPr>
+      <w:r>
+        <w:t>6.3 Opportunity Monitoring</w:t>
       </w:r>
     </w:p>
     <w:p>
@@ -606,7 +934,1194 @@
         <w:pStyle w:val="ListBullet"/>
       </w:pPr>
       <w:r>
-        <w:t>**Technical Support**: support@nimbus.com</w:t>
+        <w:t>Key Performance Indicators (KPIs):</w:t>
+      </w:r>
+    </w:p>
+    <w:p>
+      <w:pPr>
+        <w:pStyle w:val="ListBullet"/>
+      </w:pPr>
+      <w:r>
+        <w:t>Track success indicators like conversion rate.</w:t>
+      </w:r>
+    </w:p>
+    <w:p>
+      <w:pPr>
+        <w:pStyle w:val="ListBullet"/>
+      </w:pPr>
+      <w:r>
+        <w:t>Refine approach based on KPI feedback.</w:t>
+      </w:r>
+    </w:p>
+    <w:p>
+      <w:pPr>
+        <w:pStyle w:val="ListBullet"/>
+      </w:pPr>
+      <w:r>
+        <w:t>Reporting:</w:t>
+      </w:r>
+    </w:p>
+    <w:p>
+      <w:pPr>
+        <w:pStyle w:val="ListBullet"/>
+      </w:pPr>
+      <w:r>
+        <w:t>Keep stakeholders updated with progress reports.</w:t>
+      </w:r>
+    </w:p>
+    <w:p>
+      <w:pPr>
+        <w:pStyle w:val="ListBullet"/>
+      </w:pPr>
+      <w:r>
+        <w:t>Utilize analytics dashboards for tracking.</w:t>
+      </w:r>
+    </w:p>
+    <w:p>
+      <w:pPr>
+        <w:pStyle w:val="ListNumber"/>
+      </w:pPr>
+      <w:r>
+        <w:t>6.4 Closure Strategies</w:t>
+      </w:r>
+    </w:p>
+    <w:p>
+      <w:pPr>
+        <w:pStyle w:val="ListBullet"/>
+      </w:pPr>
+      <w:r>
+        <w:t>Final Presentations:</w:t>
+      </w:r>
+    </w:p>
+    <w:p>
+      <w:pPr>
+        <w:pStyle w:val="ListBullet"/>
+      </w:pPr>
+      <w:r>
+        <w:t>Customize pitches to meet specific client requirements.</w:t>
+      </w:r>
+    </w:p>
+    <w:p>
+      <w:pPr>
+        <w:pStyle w:val="ListBullet"/>
+      </w:pPr>
+      <w:r>
+        <w:t>Highlight the return on investment.</w:t>
+      </w:r>
+    </w:p>
+    <w:p>
+      <w:pPr>
+        <w:pStyle w:val="ListBullet"/>
+      </w:pPr>
+      <w:r>
+        <w:t>Contract Finalization:</w:t>
+      </w:r>
+    </w:p>
+    <w:p>
+      <w:pPr>
+        <w:pStyle w:val="ListBullet"/>
+      </w:pPr>
+      <w:r>
+        <w:t>Collaborate with legal or finance divisions.</w:t>
+      </w:r>
+    </w:p>
+    <w:p>
+      <w:pPr>
+        <w:pStyle w:val="ListBullet"/>
+      </w:pPr>
+      <w:r>
+        <w:t>Formulate terms that suit both parties.</w:t>
+      </w:r>
+    </w:p>
+    <w:p>
+      <w:pPr>
+        <w:pStyle w:val="ListBullet"/>
+      </w:pPr>
+      <w:r>
+        <w:t>Client Transition:</w:t>
+      </w:r>
+    </w:p>
+    <w:p>
+      <w:pPr>
+        <w:pStyle w:val="ListBullet"/>
+      </w:pPr>
+      <w:r>
+        <w:t>Transition the client to the customer success team.</w:t>
+      </w:r>
+    </w:p>
+    <w:p>
+      <w:pPr>
+        <w:pStyle w:val="ListBullet"/>
+      </w:pPr>
+      <w:r>
+        <w:t>Ensure clear documentation of all interactions and agreements.</w:t>
+      </w:r>
+    </w:p>
+    <w:p>
+      <w:r>
+        <w:t>________________</w:t>
+      </w:r>
+    </w:p>
+    <w:p>
+      <w:pPr>
+        <w:pStyle w:val="Heading2"/>
+      </w:pPr>
+      <w:r>
+        <w:t>Follow-Up Communication</w:t>
+      </w:r>
+    </w:p>
+    <w:p>
+      <w:r>
+        <w:t>Effective and timely communication is essential for nurturing prospects.</w:t>
+      </w:r>
+    </w:p>
+    <w:p>
+      <w:pPr>
+        <w:pStyle w:val="ListNumber"/>
+      </w:pPr>
+      <w:r>
+        <w:t>7.1 Optimal Email Practice</w:t>
+      </w:r>
+    </w:p>
+    <w:p>
+      <w:pPr>
+        <w:pStyle w:val="ListBullet"/>
+      </w:pPr>
+      <w:r>
+        <w:t>Subject Lines:</w:t>
+      </w:r>
+    </w:p>
+    <w:p>
+      <w:pPr>
+        <w:pStyle w:val="ListBullet"/>
+      </w:pPr>
+      <w:r>
+        <w:t>Make them succinct and pertinent.</w:t>
+      </w:r>
+    </w:p>
+    <w:p>
+      <w:pPr>
+        <w:pStyle w:val="ListBullet"/>
+      </w:pPr>
+      <w:r>
+        <w:t>Example: "Steps Forward Post-Meeting"</w:t>
+      </w:r>
+    </w:p>
+    <w:p>
+      <w:pPr>
+        <w:pStyle w:val="ListBullet"/>
+      </w:pPr>
+      <w:r>
+        <w:t>Email Content:</w:t>
+      </w:r>
+    </w:p>
+    <w:p>
+      <w:pPr>
+        <w:pStyle w:val="ListBullet"/>
+      </w:pPr>
+      <w:r>
+        <w:t>Personalization is key.</w:t>
+      </w:r>
+    </w:p>
+    <w:p>
+      <w:pPr>
+        <w:pStyle w:val="ListBullet"/>
+      </w:pPr>
+      <w:r>
+        <w:t>State clear calls-to-action.</w:t>
+      </w:r>
+    </w:p>
+    <w:p>
+      <w:pPr>
+        <w:pStyle w:val="ListBullet"/>
+      </w:pPr>
+      <w:r>
+        <w:t>Optimal Timing:</w:t>
+      </w:r>
+    </w:p>
+    <w:p>
+      <w:pPr>
+        <w:pStyle w:val="ListBullet"/>
+      </w:pPr>
+      <w:r>
+        <w:t>Email within 24 hours post-interaction.</w:t>
+      </w:r>
+    </w:p>
+    <w:p>
+      <w:pPr>
+        <w:pStyle w:val="ListBullet"/>
+      </w:pPr>
+      <w:r>
+        <w:t>Space additional follow-ups effectively.</w:t>
+      </w:r>
+    </w:p>
+    <w:p>
+      <w:pPr>
+        <w:pStyle w:val="ListNumber"/>
+      </w:pPr>
+      <w:r>
+        <w:t>7.2 Phone Communication Tips</w:t>
+      </w:r>
+    </w:p>
+    <w:p>
+      <w:pPr>
+        <w:pStyle w:val="ListBullet"/>
+      </w:pPr>
+      <w:r>
+        <w:t>Preparation:</w:t>
+      </w:r>
+    </w:p>
+    <w:p>
+      <w:pPr>
+        <w:pStyle w:val="ListBullet"/>
+      </w:pPr>
+      <w:r>
+        <w:t>Familiarity with previous dialogues is crucial.</w:t>
+      </w:r>
+    </w:p>
+    <w:p>
+      <w:pPr>
+        <w:pStyle w:val="ListBullet"/>
+      </w:pPr>
+      <w:r>
+        <w:t>Have objectives well-outlined.</w:t>
+      </w:r>
+    </w:p>
+    <w:p>
+      <w:pPr>
+        <w:pStyle w:val="ListBullet"/>
+      </w:pPr>
+      <w:r>
+        <w:t>Live Call Tactics:</w:t>
+      </w:r>
+    </w:p>
+    <w:p>
+      <w:pPr>
+        <w:pStyle w:val="ListBullet"/>
+      </w:pPr>
+      <w:r>
+        <w:t>Employ active listening skills.</w:t>
+      </w:r>
+    </w:p>
+    <w:p>
+      <w:pPr>
+        <w:pStyle w:val="ListBullet"/>
+      </w:pPr>
+      <w:r>
+        <w:t>Tackle objections head-on.</w:t>
+      </w:r>
+    </w:p>
+    <w:p>
+      <w:pPr>
+        <w:pStyle w:val="ListBullet"/>
+      </w:pPr>
+      <w:r>
+        <w:t>Post-Call Action:</w:t>
+      </w:r>
+    </w:p>
+    <w:p>
+      <w:pPr>
+        <w:pStyle w:val="ListBullet"/>
+      </w:pPr>
+      <w:r>
+        <w:t>Email a summary.</w:t>
+      </w:r>
+    </w:p>
+    <w:p>
+      <w:pPr>
+        <w:pStyle w:val="ListBullet"/>
+      </w:pPr>
+      <w:r>
+        <w:t>Reiterate next steps that were agreed.</w:t>
+      </w:r>
+    </w:p>
+    <w:p>
+      <w:pPr>
+        <w:pStyle w:val="ListNumber"/>
+      </w:pPr>
+      <w:r>
+        <w:t>7.3 Recaps and Forward Planning</w:t>
+      </w:r>
+    </w:p>
+    <w:p>
+      <w:pPr>
+        <w:pStyle w:val="ListBullet"/>
+      </w:pPr>
+      <w:r>
+        <w:t>Post-Meeting Recaps:</w:t>
+      </w:r>
+    </w:p>
+    <w:p>
+      <w:pPr>
+        <w:pStyle w:val="ListBullet"/>
+      </w:pPr>
+      <w:r>
+        <w:t>Immediate follow-up with summary emails.</w:t>
+      </w:r>
+    </w:p>
+    <w:p>
+      <w:pPr>
+        <w:pStyle w:val="ListBullet"/>
+      </w:pPr>
+      <w:r>
+        <w:t>Highlight new actions or decisions made.</w:t>
+      </w:r>
+    </w:p>
+    <w:p>
+      <w:pPr>
+        <w:pStyle w:val="ListBullet"/>
+      </w:pPr>
+      <w:r>
+        <w:t>Scheduling Forward:</w:t>
+      </w:r>
+    </w:p>
+    <w:p>
+      <w:pPr>
+        <w:pStyle w:val="ListBullet"/>
+      </w:pPr>
+      <w:r>
+        <w:t>Propose dates for subsequent meet-ups.</w:t>
+      </w:r>
+    </w:p>
+    <w:p>
+      <w:pPr>
+        <w:pStyle w:val="ListBullet"/>
+      </w:pPr>
+      <w:r>
+        <w:t>Use automated calendar tools for confirmations.</w:t>
+      </w:r>
+    </w:p>
+    <w:p>
+      <w:r>
+        <w:t>________________</w:t>
+      </w:r>
+    </w:p>
+    <w:p>
+      <w:pPr>
+        <w:pStyle w:val="Heading2"/>
+      </w:pPr>
+      <w:r>
+        <w:t>Setting and Achieving Close Targets</w:t>
+      </w:r>
+    </w:p>
+    <w:p>
+      <w:r>
+        <w:t>Meeting your sales quotas drives both personal and company success.</w:t>
+      </w:r>
+    </w:p>
+    <w:p>
+      <w:pPr>
+        <w:pStyle w:val="ListNumber"/>
+      </w:pPr>
+      <w:r>
+        <w:t>8.1 Understanding Sales Targets</w:t>
+      </w:r>
+    </w:p>
+    <w:p>
+      <w:pPr>
+        <w:pStyle w:val="ListBullet"/>
+      </w:pPr>
+      <w:r>
+        <w:t>Monthly &amp; Quarterly Objectives:</w:t>
+      </w:r>
+    </w:p>
+    <w:p>
+      <w:pPr>
+        <w:pStyle w:val="ListBullet"/>
+      </w:pPr>
+      <w:r>
+        <w:t>Comprehend individual quota goals.</w:t>
+      </w:r>
+    </w:p>
+    <w:p>
+      <w:pPr>
+        <w:pStyle w:val="ListBullet"/>
+      </w:pPr>
+      <w:r>
+        <w:t>Breakdown targets into smaller, monthly objectives.</w:t>
+      </w:r>
+    </w:p>
+    <w:p>
+      <w:pPr>
+        <w:pStyle w:val="ListBullet"/>
+      </w:pPr>
+      <w:r>
+        <w:t>Understanding Sales Mix:</w:t>
+      </w:r>
+    </w:p>
+    <w:p>
+      <w:pPr>
+        <w:pStyle w:val="ListBullet"/>
+      </w:pPr>
+      <w:r>
+        <w:t>Identify critical focus products or services each cycle.</w:t>
+      </w:r>
+    </w:p>
+    <w:p>
+      <w:pPr>
+        <w:pStyle w:val="ListBullet"/>
+      </w:pPr>
+      <w:r>
+        <w:t>Align efforts with strategic company goals.</w:t>
+      </w:r>
+    </w:p>
+    <w:p>
+      <w:pPr>
+        <w:pStyle w:val="ListNumber"/>
+      </w:pPr>
+      <w:r>
+        <w:t>8.2 Pipeline Maintenance</w:t>
+      </w:r>
+    </w:p>
+    <w:p>
+      <w:pPr>
+        <w:pStyle w:val="ListBullet"/>
+      </w:pPr>
+      <w:r>
+        <w:t>Assessing Pipeline Health:</w:t>
+      </w:r>
+    </w:p>
+    <w:p>
+      <w:pPr>
+        <w:pStyle w:val="ListBullet"/>
+      </w:pPr>
+      <w:r>
+        <w:t>Regularly evaluate your deal cycle stages.</w:t>
+      </w:r>
+    </w:p>
+    <w:p>
+      <w:pPr>
+        <w:pStyle w:val="ListBullet"/>
+      </w:pPr>
+      <w:r>
+        <w:t>Maintain steady leads inflow.</w:t>
+      </w:r>
+    </w:p>
+    <w:p>
+      <w:pPr>
+        <w:pStyle w:val="ListBullet"/>
+      </w:pPr>
+      <w:r>
+        <w:t>Forecasting Proficiency:</w:t>
+      </w:r>
+    </w:p>
+    <w:p>
+      <w:pPr>
+        <w:pStyle w:val="ListBullet"/>
+      </w:pPr>
+      <w:r>
+        <w:t>Utilize data from past achievements to guide projections.</w:t>
+      </w:r>
+    </w:p>
+    <w:p>
+      <w:pPr>
+        <w:pStyle w:val="ListBullet"/>
+      </w:pPr>
+      <w:r>
+        <w:t>Adapt focus according to probability insights.</w:t>
+      </w:r>
+    </w:p>
+    <w:p>
+      <w:pPr>
+        <w:pStyle w:val="ListNumber"/>
+      </w:pPr>
+      <w:r>
+        <w:t>8.3 Performance Monitoring</w:t>
+      </w:r>
+    </w:p>
+    <w:p>
+      <w:pPr>
+        <w:pStyle w:val="ListBullet"/>
+      </w:pPr>
+      <w:r>
+        <w:t>CRM Analysis:</w:t>
+      </w:r>
+    </w:p>
+    <w:p>
+      <w:pPr>
+        <w:pStyle w:val="ListBullet"/>
+      </w:pPr>
+      <w:r>
+        <w:t>Track sales activities through CRM analytics.</w:t>
+      </w:r>
+    </w:p>
+    <w:p>
+      <w:pPr>
+        <w:pStyle w:val="ListBullet"/>
+      </w:pPr>
+      <w:r>
+        <w:t>Pinpoint areas to enhance performance.</w:t>
+      </w:r>
+    </w:p>
+    <w:p>
+      <w:pPr>
+        <w:pStyle w:val="ListBullet"/>
+      </w:pPr>
+      <w:r>
+        <w:t>Feedback Processes:</w:t>
+      </w:r>
+    </w:p>
+    <w:p>
+      <w:pPr>
+        <w:pStyle w:val="ListBullet"/>
+      </w:pPr>
+      <w:r>
+        <w:t>Welcome constructive criticism from leadership.</w:t>
+      </w:r>
+    </w:p>
+    <w:p>
+      <w:pPr>
+        <w:pStyle w:val="ListBullet"/>
+      </w:pPr>
+      <w:r>
+        <w:t>Apply effective techniques shared in feedback.</w:t>
+      </w:r>
+    </w:p>
+    <w:p>
+      <w:pPr>
+        <w:pStyle w:val="ListNumber"/>
+      </w:pPr>
+      <w:r>
+        <w:t>8.4 Reaching Performance Goals</w:t>
+      </w:r>
+    </w:p>
+    <w:p>
+      <w:pPr>
+        <w:pStyle w:val="ListBullet"/>
+      </w:pPr>
+      <w:r>
+        <w:t>Tactical Time Management:</w:t>
+      </w:r>
+    </w:p>
+    <w:p>
+      <w:pPr>
+        <w:pStyle w:val="ListBullet"/>
+      </w:pPr>
+      <w:r>
+        <w:t>Prioritize impactful activities.</w:t>
+      </w:r>
+    </w:p>
+    <w:p>
+      <w:pPr>
+        <w:pStyle w:val="ListBullet"/>
+      </w:pPr>
+      <w:r>
+        <w:t>Deprioritize unproductive or low-yield engagements.</w:t>
+      </w:r>
+    </w:p>
+    <w:p>
+      <w:pPr>
+        <w:pStyle w:val="ListBullet"/>
+      </w:pPr>
+      <w:r>
+        <w:t>Enhancing Sales Skills:</w:t>
+      </w:r>
+    </w:p>
+    <w:p>
+      <w:pPr>
+        <w:pStyle w:val="ListBullet"/>
+      </w:pPr>
+      <w:r>
+        <w:t>Participate in skill-enhancement sessions.</w:t>
+      </w:r>
+    </w:p>
+    <w:p>
+      <w:pPr>
+        <w:pStyle w:val="ListBullet"/>
+      </w:pPr>
+      <w:r>
+        <w:t>Perfect sales pitching abilities.</w:t>
+      </w:r>
+    </w:p>
+    <w:p>
+      <w:pPr>
+        <w:pStyle w:val="ListBullet"/>
+      </w:pPr>
+      <w:r>
+        <w:t>Promoting Team Synergy:</w:t>
+      </w:r>
+    </w:p>
+    <w:p>
+      <w:pPr>
+        <w:pStyle w:val="ListBullet"/>
+      </w:pPr>
+      <w:r>
+        <w:t>Collaborate with marketing for holistic approaches.</w:t>
+      </w:r>
+    </w:p>
+    <w:p>
+      <w:pPr>
+        <w:pStyle w:val="ListBullet"/>
+      </w:pPr>
+      <w:r>
+        <w:t>Engage with product teams for technical insights.</w:t>
+      </w:r>
+    </w:p>
+    <w:p>
+      <w:r>
+        <w:t>________________</w:t>
+      </w:r>
+    </w:p>
+    <w:p>
+      <w:pPr>
+        <w:pStyle w:val="Heading2"/>
+      </w:pPr>
+      <w:r>
+        <w:t>Time Management and Productivity</w:t>
+      </w:r>
+    </w:p>
+    <w:p>
+      <w:r>
+        <w:t>Effective time management boosts productivity.</w:t>
+      </w:r>
+    </w:p>
+    <w:p>
+      <w:pPr>
+        <w:pStyle w:val="ListBullet"/>
+      </w:pPr>
+      <w:r>
+        <w:t>Prioritization Techniques:</w:t>
+      </w:r>
+    </w:p>
+    <w:p>
+      <w:pPr>
+        <w:pStyle w:val="ListBullet"/>
+      </w:pPr>
+      <w:r>
+        <w:t>Utilize priority matrices (e.g., Eisenhower Matrix).</w:t>
+      </w:r>
+    </w:p>
+    <w:p>
+      <w:pPr>
+        <w:pStyle w:val="ListBullet"/>
+      </w:pPr>
+      <w:r>
+        <w:t>Dedicate time to important and urgent tasks.</w:t>
+      </w:r>
+    </w:p>
+    <w:p>
+      <w:pPr>
+        <w:pStyle w:val="ListBullet"/>
+      </w:pPr>
+      <w:r>
+        <w:t>Automation:</w:t>
+      </w:r>
+    </w:p>
+    <w:p>
+      <w:pPr>
+        <w:pStyle w:val="ListBullet"/>
+      </w:pPr>
+      <w:r>
+        <w:t>Implement email and task automation where possible.</w:t>
+      </w:r>
+    </w:p>
+    <w:p>
+      <w:pPr>
+        <w:pStyle w:val="ListBullet"/>
+      </w:pPr>
+      <w:r>
+        <w:t>Set up automated alerts and reminders.</w:t>
+      </w:r>
+    </w:p>
+    <w:p>
+      <w:pPr>
+        <w:pStyle w:val="ListBullet"/>
+      </w:pPr>
+      <w:r>
+        <w:t>Minimizing Interruptions:</w:t>
+      </w:r>
+    </w:p>
+    <w:p>
+      <w:pPr>
+        <w:pStyle w:val="ListBullet"/>
+      </w:pPr>
+      <w:r>
+        <w:t>Focus on work-related tasks during work hours.</w:t>
+      </w:r>
+    </w:p>
+    <w:p>
+      <w:pPr>
+        <w:pStyle w:val="ListBullet"/>
+      </w:pPr>
+      <w:r>
+        <w:t>Use productivity software to maintain focus.</w:t>
+      </w:r>
+    </w:p>
+    <w:p>
+      <w:r>
+        <w:t>________________</w:t>
+      </w:r>
+    </w:p>
+    <w:p>
+      <w:pPr>
+        <w:pStyle w:val="Heading2"/>
+      </w:pPr>
+      <w:r>
+        <w:t>Utilizing Sales Tools and CRM Systems</w:t>
+      </w:r>
+    </w:p>
+    <w:p>
+      <w:r>
+        <w:t>Harness our tools to optimize sales efforts.</w:t>
+      </w:r>
+    </w:p>
+    <w:p>
+      <w:pPr>
+        <w:pStyle w:val="ListBullet"/>
+      </w:pPr>
+      <w:r>
+        <w:t>CRM Platforms:</w:t>
+      </w:r>
+    </w:p>
+    <w:p>
+      <w:pPr>
+        <w:pStyle w:val="ListBullet"/>
+      </w:pPr>
+      <w:r>
+        <w:t>Record all customer interactions promptly.</w:t>
+      </w:r>
+    </w:p>
+    <w:p>
+      <w:pPr>
+        <w:pStyle w:val="ListBullet"/>
+      </w:pPr>
+      <w:r>
+        <w:t>Keep deals up-to-dated according to their stage.</w:t>
+      </w:r>
+    </w:p>
+    <w:p>
+      <w:pPr>
+        <w:pStyle w:val="ListBullet"/>
+      </w:pPr>
+      <w:r>
+        <w:t>Sales Enablement Technologies:</w:t>
+      </w:r>
+    </w:p>
+    <w:p>
+      <w:pPr>
+        <w:pStyle w:val="ListBullet"/>
+      </w:pPr>
+      <w:r>
+        <w:t>Access and share sales materials efficiently.</w:t>
+      </w:r>
+    </w:p>
+    <w:p>
+      <w:pPr>
+        <w:pStyle w:val="ListBullet"/>
+      </w:pPr>
+      <w:r>
+        <w:t>Leverage content platforms for distribution needs.</w:t>
+      </w:r>
+    </w:p>
+    <w:p>
+      <w:pPr>
+        <w:pStyle w:val="ListBullet"/>
+      </w:pPr>
+      <w:r>
+        <w:t>Analytical Insights:</w:t>
+      </w:r>
+    </w:p>
+    <w:p>
+      <w:pPr>
+        <w:pStyle w:val="ListBullet"/>
+      </w:pPr>
+      <w:r>
+        <w:t>Utilize data visualization tools for performance insights.</w:t>
+      </w:r>
+    </w:p>
+    <w:p>
+      <w:pPr>
+        <w:pStyle w:val="ListBullet"/>
+      </w:pPr>
+      <w:r>
+        <w:t>Monitor essential KPIs frequently.</w:t>
+      </w:r>
+    </w:p>
+    <w:p>
+      <w:r>
+        <w:t>________________</w:t>
+      </w:r>
+    </w:p>
+    <w:p>
+      <w:pPr>
+        <w:pStyle w:val="Heading2"/>
+      </w:pPr>
+      <w:r>
+        <w:t>Best Practices and Professional Development</w:t>
+      </w:r>
+    </w:p>
+    <w:p>
+      <w:r>
+        <w:t>Continuous growth is vital for personal and professional advancement.</w:t>
+      </w:r>
+    </w:p>
+    <w:p>
+      <w:pPr>
+        <w:pStyle w:val="ListBullet"/>
+      </w:pPr>
+      <w:r>
+        <w:t>Building Networks:</w:t>
+      </w:r>
+    </w:p>
+    <w:p>
+      <w:pPr>
+        <w:pStyle w:val="ListBullet"/>
+      </w:pPr>
+      <w:r>
+        <w:t>Foster relationships within your industry and beyond.</w:t>
+      </w:r>
+    </w:p>
+    <w:p>
+      <w:pPr>
+        <w:pStyle w:val="ListBullet"/>
+      </w:pPr>
+      <w:r>
+        <w:t>Attend relevant webinars, forums, and seminars.</w:t>
+      </w:r>
+    </w:p>
+    <w:p>
+      <w:pPr>
+        <w:pStyle w:val="ListBullet"/>
+      </w:pPr>
+      <w:r>
+        <w:t>Learning and Certification:</w:t>
+      </w:r>
+    </w:p>
+    <w:p>
+      <w:pPr>
+        <w:pStyle w:val="ListBullet"/>
+      </w:pPr>
+      <w:r>
+        <w:t>Engage in mandatory training programs.</w:t>
+      </w:r>
+    </w:p>
+    <w:p>
+      <w:pPr>
+        <w:pStyle w:val="ListBullet"/>
+      </w:pPr>
+      <w:r>
+        <w:t>Achieve certifications that bolster your professional profile.</w:t>
+      </w:r>
+    </w:p>
+    <w:p>
+      <w:pPr>
+        <w:pStyle w:val="ListBullet"/>
+      </w:pPr>
+      <w:r>
+        <w:t>Mentoring Relationships:</w:t>
+      </w:r>
+    </w:p>
+    <w:p>
+      <w:pPr>
+        <w:pStyle w:val="ListBullet"/>
+      </w:pPr>
+      <w:r>
+        <w:t>Leverage the knowledge of experienced mentors.</w:t>
+      </w:r>
+    </w:p>
+    <w:p>
+      <w:pPr>
+        <w:pStyle w:val="ListBullet"/>
+      </w:pPr>
+      <w:r>
+        <w:t>Enroll in mentorship arrangements.</w:t>
+      </w:r>
+    </w:p>
+    <w:p>
+      <w:r>
+        <w:t>________________</w:t>
+      </w:r>
+    </w:p>
+    <w:p>
+      <w:pPr>
+        <w:pStyle w:val="Heading2"/>
+      </w:pPr>
+      <w:r>
+        <w:t>Frequently Asked Questions</w:t>
+      </w:r>
+    </w:p>
+    <w:p>
+      <w:pPr>
+        <w:pStyle w:val="ListNumber"/>
+      </w:pPr>
+      <w:r>
+        <w:t>1. How soon should follow-ups be conducted post-meeting?</w:t>
+      </w:r>
+    </w:p>
+    <w:p>
+      <w:pPr>
+        <w:pStyle w:val="ListBullet"/>
+      </w:pPr>
+      <w:r>
+        <w:t>Within 24 hours—to keep prospects intrigued.</w:t>
+      </w:r>
+    </w:p>
+    <w:p>
+      <w:pPr>
+        <w:pStyle w:val="ListNumber"/>
+      </w:pPr>
+      <w:r>
+        <w:t>2. What if I can't respond to a client's concern on-the-spot?</w:t>
+      </w:r>
+    </w:p>
+    <w:p>
+      <w:pPr>
+        <w:pStyle w:val="ListBullet"/>
+      </w:pPr>
+      <w:r>
+        <w:t>Record the inquiry and consult with management or related departments.</w:t>
+      </w:r>
+    </w:p>
+    <w:p>
+      <w:pPr>
+        <w:pStyle w:val="ListNumber"/>
+      </w:pPr>
+      <w:r>
+        <w:t>3. How do I amend my sales targets?</w:t>
+      </w:r>
+    </w:p>
+    <w:p>
+      <w:pPr>
+        <w:pStyle w:val="ListBullet"/>
+      </w:pPr>
+      <w:r>
+        <w:t>Engage in periodic discussions with your sales leadership.</w:t>
+      </w:r>
+    </w:p>
+    <w:p>
+      <w:r>
+        <w:t>________________</w:t>
+      </w:r>
+    </w:p>
+    <w:p>
+      <w:pPr>
+        <w:pStyle w:val="Heading2"/>
+      </w:pPr>
+      <w:r>
+        <w:t>Appendices</w:t>
+      </w:r>
+    </w:p>
+    <w:p>
+      <w:r>
+        <w:t>A. Email Templates</w:t>
+      </w:r>
+    </w:p>
+    <w:p>
+      <w:pPr>
+        <w:pStyle w:val="ListBullet"/>
+      </w:pPr>
+      <w:r>
+        <w:t>Introduction Email Layout</w:t>
+      </w:r>
+    </w:p>
+    <w:p>
+      <w:pPr>
+        <w:pStyle w:val="ListBullet"/>
+      </w:pPr>
+      <w:r>
+        <w:t>Formal Meeting Proposal</w:t>
+      </w:r>
+    </w:p>
+    <w:p>
+      <w:pPr>
+        <w:pStyle w:val="ListBullet"/>
+      </w:pPr>
+      <w:r>
+        <w:t>Response After No Feedback</w:t>
+      </w:r>
+    </w:p>
+    <w:p>
+      <w:r>
+        <w:t>B. Calling Scripts</w:t>
+      </w:r>
+    </w:p>
+    <w:p>
+      <w:pPr>
+        <w:pStyle w:val="ListBullet"/>
+      </w:pPr>
+      <w:r>
+        <w:t>Introductory Discovery Conversations</w:t>
+      </w:r>
+    </w:p>
+    <w:p>
+      <w:pPr>
+        <w:pStyle w:val="ListBullet"/>
+      </w:pPr>
+      <w:r>
+        <w:t>Overcoming Objections</w:t>
+      </w:r>
+    </w:p>
+    <w:p>
+      <w:pPr>
+        <w:pStyle w:val="ListBullet"/>
+      </w:pPr>
+      <w:r>
+        <w:t>Deal-Closing Dialogue</w:t>
+      </w:r>
+    </w:p>
+    <w:p>
+      <w:r>
+        <w:t>C. CRM Workflow Guide</w:t>
+      </w:r>
+    </w:p>
+    <w:p>
+      <w:pPr>
+        <w:pStyle w:val="ListBullet"/>
+      </w:pPr>
+      <w:r>
+        <w:t>Establishing a Lead</w:t>
+      </w:r>
+    </w:p>
+    <w:p>
+      <w:pPr>
+        <w:pStyle w:val="ListBullet"/>
+      </w:pPr>
+      <w:r>
+        <w:t>Progressing Deal Phases</w:t>
+      </w:r>
+    </w:p>
+    <w:p>
+      <w:pPr>
+        <w:pStyle w:val="ListBullet"/>
+      </w:pPr>
+      <w:r>
+        <w:t>Reporting Fundamentals</w:t>
+      </w:r>
+    </w:p>
+    <w:p>
+      <w:r>
+        <w:t>D. Key Sales Metrics</w:t>
+      </w:r>
+    </w:p>
+    <w:p>
+      <w:pPr>
+        <w:pStyle w:val="ListBullet"/>
+      </w:pPr>
+      <w:r>
+        <w:t>Terms and Definitions</w:t>
+      </w:r>
+    </w:p>
+    <w:p>
+      <w:pPr>
+        <w:pStyle w:val="ListBullet"/>
+      </w:pPr>
+      <w:r>
+        <w:t>Standard Reporting Model</w:t>
+      </w:r>
+    </w:p>
+    <w:p>
+      <w:pPr>
+        <w:pStyle w:val="ListBullet"/>
+      </w:pPr>
+      <w:r>
+        <w:t>Competitive Data Analysis</w:t>
+      </w:r>
+    </w:p>
+    <w:p>
+      <w:r>
+        <w:t>________________</w:t>
+      </w:r>
+    </w:p>
+    <w:p>
+      <w:pPr>
+        <w:pStyle w:val="Heading2"/>
+      </w:pPr>
+      <w:r>
+        <w:t>Resources</w:t>
+      </w:r>
+    </w:p>
+    <w:p>
+      <w:pPr>
+        <w:pStyle w:val="ListBullet"/>
+      </w:pPr>
+      <w:r>
+        <w:t>Sales Department Portal</w:t>
+      </w:r>
+    </w:p>
+    <w:p>
+      <w:pPr>
+        <w:pStyle w:val="ListBullet"/>
+      </w:pPr>
+      <w:r>
+        <w:t>Technical Product Repositories</w:t>
+      </w:r>
+    </w:p>
+    <w:p>
+      <w:pPr>
+        <w:pStyle w:val="ListBullet"/>
+      </w:pPr>
+      <w:r>
+        <w:t>Market Landscape Intelligence Reports</w:t>
+      </w:r>
+    </w:p>
+    <w:p>
+      <w:pPr>
+        <w:pStyle w:val="ListBullet"/>
+      </w:pPr>
+      <w:r>
+        <w:t>Promotional Material Archive</w:t>
+      </w:r>
+    </w:p>
+    <w:p>
+      <w:r>
+        <w:t>________________</w:t>
+      </w:r>
+    </w:p>
+    <w:p>
+      <w:pPr>
+        <w:pStyle w:val="Heading2"/>
+      </w:pPr>
+      <w:r>
+        <w:t>Contact Information</w:t>
+      </w:r>
+    </w:p>
+    <w:p>
+      <w:pPr>
+        <w:pStyle w:val="ListBullet"/>
+      </w:pPr>
+      <w:r>
+        <w:t>Sales Director: [Name], [Email], [Phone]</w:t>
+      </w:r>
+    </w:p>
+    <w:p>
+      <w:pPr>
+        <w:pStyle w:val="ListBullet"/>
+      </w:pPr>
+      <w:r>
+        <w:t>Human Resources: [Email], [Phone]</w:t>
+      </w:r>
+    </w:p>
+    <w:p>
+      <w:pPr>
+        <w:pStyle w:val="ListBullet"/>
+      </w:pPr>
+      <w:r>
+        <w:t>IT Assistance: [Email], [Phone]</w:t>
+      </w:r>
+    </w:p>
+    <w:p>
+      <w:r>
+        <w:t>________________</w:t>
+      </w:r>
+    </w:p>
+    <w:p>
+      <w:r>
+        <w:t>Fuel Success with CloudScape Tech Solutions</w:t>
+      </w:r>
+    </w:p>
+    <w:p>
+      <w:r>
+        <w:t>Your role as an Account Executive is pivotal in driving our mission forward. By adhering to this guide and leveraging the tools outlined, you are positioned to achieve success in managing client relationships and contributing to the growth of both our clientele and CloudScape Technologies.</w:t>
+      </w:r>
+    </w:p>
+    <w:p>
+      <w:r>
+        <w:t>________________</w:t>
+      </w:r>
+    </w:p>
+    <w:p>
+      <w:r>
+        <w:t>This handbook is confined to internal use. Please check the company intranet for real-time updates.</w:t>
       </w:r>
     </w:p>
     <w:sectPr>

</xml_diff>